<commit_message>
Update Weather Monitoring System example
</commit_message>
<xml_diff>
--- a/examples/Weather Monitoring System/Conceptual Overview.docx
+++ b/examples/Weather Monitoring System/Conceptual Overview.docx
@@ -38,48 +38,23 @@
     </w:p>
     <w:p>
       <w:r>
-        <w:t>WMS is a distributed system for collecting weather data and forecasting short weather patterns. The system will include</w:t>
+        <w:t xml:space="preserve">WMS is a distributed system for collecting weather data and forecasting short weather patterns. The system will </w:t>
       </w:r>
+      <w:bookmarkStart w:id="0" w:name="_GoBack"/>
+      <w:bookmarkEnd w:id="0"/>
       <w:r>
-        <w:t xml:space="preserve"> </w:t>
-      </w:r>
-      <w:r>
-        <w:t>thousands of</w:t>
-      </w:r>
-      <w:r>
-        <w:t xml:space="preserve"> weather stations, </w:t>
-      </w:r>
-      <w:r>
-        <w:t xml:space="preserve">at least 10 </w:t>
-      </w:r>
-      <w:r>
-        <w:t xml:space="preserve">weather-data servers, and </w:t>
-      </w:r>
-      <w:r>
-        <w:t xml:space="preserve">multiple </w:t>
-      </w:r>
-      <w:r>
-        <w:t xml:space="preserve">foresting servers.  </w:t>
-      </w:r>
-      <w:r>
-        <w:t>End users will a local program to request/view slices of recent weather data and request/view forecasts.</w:t>
+        <w:t>include thousands of weather stations, at least 10 weather-data servers, and multiple foresting servers.  End users will a local program to request/view slices of recent weather data and request/view forecasts.</w:t>
       </w:r>
     </w:p>
     <w:p>
       <w:r>
-        <w:t xml:space="preserve">Every </w:t>
+        <w:t xml:space="preserve">Every weather station must be able to discover the addresses of operational severs.  Weather servers also must be able to discover each other. The weather stations gather readings, like temperature, wind direction and speed, barometric pressure, </w:t>
       </w:r>
       <w:r>
-        <w:t xml:space="preserve">weather </w:t>
+        <w:t>precipitation</w:t>
       </w:r>
       <w:r>
-        <w:t>station must be able to discover the addresses of operational severs.  Weather servers also must be able to discover each other.</w:t>
-      </w:r>
-      <w:r>
-        <w:t xml:space="preserve"> </w:t>
-      </w:r>
-      <w:r>
-        <w:t>The weather stations gather readings, like temperature, wind direction and speed, barometric pressure, perception, and visibility every couple of minutes.   Each station tries to send that data to at least two different weather-data server every 30 minutes.</w:t>
+        <w:t>, and visibility every couple of minutes.   Each station tries to send that data to at least two different weather-data server every 30 minutes.</w:t>
       </w:r>
     </w:p>
     <w:p>
@@ -99,19 +74,7 @@
     </w:p>
     <w:p>
       <w:r>
-        <w:t xml:space="preserve">Each weather </w:t>
-      </w:r>
-      <w:r>
-        <w:t xml:space="preserve">station </w:t>
-      </w:r>
-      <w:r>
-        <w:t>will have</w:t>
-      </w:r>
-      <w:r>
-        <w:t xml:space="preserve"> an Internet connection through </w:t>
-      </w:r>
-      <w:r>
-        <w:t>radio or cellular medium.</w:t>
+        <w:t>Each weather station will have an Internet connection through radio or cellular medium.</w:t>
       </w:r>
     </w:p>
     <w:p>
@@ -134,18 +97,8 @@
     </w:p>
     <w:p>
       <w:r>
-        <w:t xml:space="preserve">There are two primary actors for WMS: weather measurement hardware and weather professionals. The weather measurement hardware has the goal of providing regular measurements to the system so they can be aggregated, viewed by weather professionals, and used in forecasts.  Weather professionals have the goals of a) viewing any slice of weather data by date, geographic area, or measurement type and b) viewing forecasts for </w:t>
+        <w:t>There are two primary actors for WMS: weather measurement hardware and weather professionals. The weather measurement hardware has the goal of providing regular measurements to the system so they can be aggregated, viewed by weather professionals, and used in forecasts.  Weather professionals have the goals of a) viewing any slice of weather data by date, geographic area, or measurement type and b) viewing forecasts for a geographic area.</w:t>
       </w:r>
-      <w:proofErr w:type="gramStart"/>
-      <w:r>
-        <w:t>an</w:t>
-      </w:r>
-      <w:proofErr w:type="gramEnd"/>
-      <w:r>
-        <w:t xml:space="preserve"> geographic area.</w:t>
-      </w:r>
-      <w:bookmarkStart w:id="0" w:name="_GoBack"/>
-      <w:bookmarkEnd w:id="0"/>
     </w:p>
     <w:p>
       <w:pPr>

</xml_diff>